<commit_message>
Update article docx template
</commit_message>
<xml_diff>
--- a/style/docx_templates/article.docx
+++ b/style/docx_templates/article.docx
@@ -3,6 +3,12 @@
 <w:document xmlns:wpc="http://schemas.microsoft.com/office/word/2010/wordprocessingCanvas" xmlns:mo="http://schemas.microsoft.com/office/mac/office/2008/main" xmlns:mc="http://schemas.openxmlformats.org/markup-compatibility/2006" xmlns:mv="urn:schemas-microsoft-com:mac:vml" xmlns:o="urn:schemas-microsoft-com:office:office" xmlns:r="http://schemas.openxmlformats.org/officeDocument/2006/relationships" xmlns:m="http://schemas.openxmlformats.org/officeDocument/2006/math" xmlns:v="urn:schemas-microsoft-com:vml" xmlns:wp14="http://schemas.microsoft.com/office/word/2010/wordprocessingDrawing" xmlns:wp="http://schemas.openxmlformats.org/drawingml/2006/wordprocessingDrawing" xmlns:w10="urn:schemas-microsoft-com:office:word" xmlns:w="http://schemas.openxmlformats.org/wordprocessingml/2006/main" xmlns:w14="http://schemas.microsoft.com/office/word/2010/wordml" xmlns:wpg="http://schemas.microsoft.com/office/word/2010/wordprocessingGroup" xmlns:wpi="http://schemas.microsoft.com/office/word/2010/wordprocessingInk" xmlns:wne="http://schemas.microsoft.com/office/word/2006/wordml" xmlns:wps="http://schemas.microsoft.com/office/word/2010/wordprocessingShape" mc:Ignorable="w14 wp14">
   <w:body>
     <w:p>
+      <w:pPr>
+        <w:pStyle w:val="Bibliography"/>
+      </w:pPr>
+      <w:r>
+        <w:t xml:space="preserve"> </w:t>
+      </w:r>
       <w:bookmarkStart w:id="0" w:name="_GoBack"/>
       <w:bookmarkEnd w:id="0"/>
     </w:p>
@@ -154,6 +160,105 @@
     </w:lvl>
   </w:abstractNum>
   <w:abstractNum w:abstractNumId="1">
+    <w:nsid w:val="8F34F2AE"/>
+    <w:multiLevelType w:val="multilevel"/>
+    <w:tmpl w:val="47A6027C"/>
+    <w:lvl w:ilvl="0">
+      <w:start w:val="1"/>
+      <w:numFmt w:val="lowerLetter"/>
+      <w:lvlText w:val="(%1)"/>
+      <w:lvlJc w:val="left"/>
+      <w:pPr>
+        <w:tabs>
+          <w:tab w:val="num" w:pos="0"/>
+        </w:tabs>
+        <w:ind w:left="480" w:hanging="480"/>
+      </w:pPr>
+    </w:lvl>
+    <w:lvl w:ilvl="1">
+      <w:start w:val="1"/>
+      <w:numFmt w:val="lowerLetter"/>
+      <w:lvlText w:val="(%2)"/>
+      <w:lvlJc w:val="left"/>
+      <w:pPr>
+        <w:tabs>
+          <w:tab w:val="num" w:pos="720"/>
+        </w:tabs>
+        <w:ind w:left="1200" w:hanging="480"/>
+      </w:pPr>
+    </w:lvl>
+    <w:lvl w:ilvl="2">
+      <w:start w:val="1"/>
+      <w:numFmt w:val="lowerLetter"/>
+      <w:lvlText w:val="(%3)"/>
+      <w:lvlJc w:val="left"/>
+      <w:pPr>
+        <w:tabs>
+          <w:tab w:val="num" w:pos="1440"/>
+        </w:tabs>
+        <w:ind w:left="1920" w:hanging="480"/>
+      </w:pPr>
+    </w:lvl>
+    <w:lvl w:ilvl="3">
+      <w:start w:val="1"/>
+      <w:numFmt w:val="lowerLetter"/>
+      <w:lvlText w:val="(%4)"/>
+      <w:lvlJc w:val="left"/>
+      <w:pPr>
+        <w:tabs>
+          <w:tab w:val="num" w:pos="2160"/>
+        </w:tabs>
+        <w:ind w:left="2640" w:hanging="480"/>
+      </w:pPr>
+    </w:lvl>
+    <w:lvl w:ilvl="4">
+      <w:start w:val="1"/>
+      <w:numFmt w:val="lowerLetter"/>
+      <w:lvlText w:val="(%5)"/>
+      <w:lvlJc w:val="left"/>
+      <w:pPr>
+        <w:tabs>
+          <w:tab w:val="num" w:pos="2880"/>
+        </w:tabs>
+        <w:ind w:left="3360" w:hanging="480"/>
+      </w:pPr>
+    </w:lvl>
+    <w:lvl w:ilvl="5">
+      <w:start w:val="1"/>
+      <w:numFmt w:val="lowerLetter"/>
+      <w:lvlText w:val="(%6)"/>
+      <w:lvlJc w:val="left"/>
+      <w:pPr>
+        <w:tabs>
+          <w:tab w:val="num" w:pos="3600"/>
+        </w:tabs>
+        <w:ind w:left="4080" w:hanging="480"/>
+      </w:pPr>
+    </w:lvl>
+    <w:lvl w:ilvl="6">
+      <w:start w:val="1"/>
+      <w:numFmt w:val="lowerLetter"/>
+      <w:lvlText w:val="(%7)"/>
+      <w:lvlJc w:val="left"/>
+      <w:pPr>
+        <w:tabs>
+          <w:tab w:val="num" w:pos="4320"/>
+        </w:tabs>
+        <w:ind w:left="4800" w:hanging="480"/>
+      </w:pPr>
+    </w:lvl>
+    <w:lvl w:ilvl="7">
+      <w:numFmt w:val="decimal"/>
+      <w:lvlText w:val=""/>
+      <w:lvlJc w:val="left"/>
+    </w:lvl>
+    <w:lvl w:ilvl="8">
+      <w:numFmt w:val="decimal"/>
+      <w:lvlText w:val=""/>
+      <w:lvlJc w:val="left"/>
+    </w:lvl>
+  </w:abstractNum>
+  <w:abstractNum w:abstractNumId="2">
     <w:nsid w:val="90668B84"/>
     <w:multiLevelType w:val="multilevel"/>
     <w:tmpl w:val="00DC35F2"/>
@@ -245,7 +350,7 @@
       <w:lvlJc w:val="left"/>
     </w:lvl>
   </w:abstractNum>
-  <w:abstractNum w:abstractNumId="2">
+  <w:abstractNum w:abstractNumId="3">
     <w:nsid w:val="92CB3F52"/>
     <w:multiLevelType w:val="multilevel"/>
     <w:tmpl w:val="2CEEF51A"/>
@@ -337,7 +442,7 @@
       <w:lvlJc w:val="left"/>
     </w:lvl>
   </w:abstractNum>
-  <w:abstractNum w:abstractNumId="3">
+  <w:abstractNum w:abstractNumId="4">
     <w:nsid w:val="A2D1E54A"/>
     <w:multiLevelType w:val="multilevel"/>
     <w:tmpl w:val="221E362E"/>
@@ -429,7 +534,7 @@
       <w:lvlJc w:val="left"/>
     </w:lvl>
   </w:abstractNum>
-  <w:abstractNum w:abstractNumId="4">
+  <w:abstractNum w:abstractNumId="5">
     <w:nsid w:val="B6574764"/>
     <w:multiLevelType w:val="multilevel"/>
     <w:tmpl w:val="DEE6B2CE"/>
@@ -521,7 +626,99 @@
       <w:lvlJc w:val="left"/>
     </w:lvl>
   </w:abstractNum>
-  <w:abstractNum w:abstractNumId="5">
+  <w:abstractNum w:abstractNumId="6">
+    <w:nsid w:val="DB825CA3"/>
+    <w:multiLevelType w:val="multilevel"/>
+    <w:tmpl w:val="F702C666"/>
+    <w:lvl w:ilvl="0">
+      <w:numFmt w:val="bullet"/>
+      <w:lvlText w:val=" "/>
+      <w:lvlJc w:val="left"/>
+      <w:pPr>
+        <w:tabs>
+          <w:tab w:val="num" w:pos="0"/>
+        </w:tabs>
+        <w:ind w:left="480" w:hanging="480"/>
+      </w:pPr>
+    </w:lvl>
+    <w:lvl w:ilvl="1">
+      <w:numFmt w:val="bullet"/>
+      <w:lvlText w:val=" "/>
+      <w:lvlJc w:val="left"/>
+      <w:pPr>
+        <w:tabs>
+          <w:tab w:val="num" w:pos="720"/>
+        </w:tabs>
+        <w:ind w:left="1200" w:hanging="480"/>
+      </w:pPr>
+    </w:lvl>
+    <w:lvl w:ilvl="2">
+      <w:numFmt w:val="bullet"/>
+      <w:lvlText w:val=" "/>
+      <w:lvlJc w:val="left"/>
+      <w:pPr>
+        <w:tabs>
+          <w:tab w:val="num" w:pos="1440"/>
+        </w:tabs>
+        <w:ind w:left="1920" w:hanging="480"/>
+      </w:pPr>
+    </w:lvl>
+    <w:lvl w:ilvl="3">
+      <w:numFmt w:val="bullet"/>
+      <w:lvlText w:val=" "/>
+      <w:lvlJc w:val="left"/>
+      <w:pPr>
+        <w:tabs>
+          <w:tab w:val="num" w:pos="2160"/>
+        </w:tabs>
+        <w:ind w:left="2640" w:hanging="480"/>
+      </w:pPr>
+    </w:lvl>
+    <w:lvl w:ilvl="4">
+      <w:numFmt w:val="bullet"/>
+      <w:lvlText w:val=" "/>
+      <w:lvlJc w:val="left"/>
+      <w:pPr>
+        <w:tabs>
+          <w:tab w:val="num" w:pos="2880"/>
+        </w:tabs>
+        <w:ind w:left="3360" w:hanging="480"/>
+      </w:pPr>
+    </w:lvl>
+    <w:lvl w:ilvl="5">
+      <w:numFmt w:val="bullet"/>
+      <w:lvlText w:val=" "/>
+      <w:lvlJc w:val="left"/>
+      <w:pPr>
+        <w:tabs>
+          <w:tab w:val="num" w:pos="3600"/>
+        </w:tabs>
+        <w:ind w:left="4080" w:hanging="480"/>
+      </w:pPr>
+    </w:lvl>
+    <w:lvl w:ilvl="6">
+      <w:numFmt w:val="bullet"/>
+      <w:lvlText w:val=" "/>
+      <w:lvlJc w:val="left"/>
+      <w:pPr>
+        <w:tabs>
+          <w:tab w:val="num" w:pos="4320"/>
+        </w:tabs>
+        <w:ind w:left="4800" w:hanging="480"/>
+      </w:pPr>
+    </w:lvl>
+    <w:lvl w:ilvl="7">
+      <w:numFmt w:val="decimal"/>
+      <w:lvlText w:val=""/>
+      <w:lvlJc w:val="left"/>
+    </w:lvl>
+    <w:lvl w:ilvl="8">
+      <w:numFmt w:val="decimal"/>
+      <w:lvlText w:val=""/>
+      <w:lvlJc w:val="left"/>
+    </w:lvl>
+  </w:abstractNum>
+  <w:abstractNum w:abstractNumId="7">
     <w:nsid w:val="DD5F540B"/>
     <w:multiLevelType w:val="multilevel"/>
     <w:tmpl w:val="2E365A8C"/>
@@ -613,7 +810,7 @@
       <w:lvlJc w:val="left"/>
     </w:lvl>
   </w:abstractNum>
-  <w:abstractNum w:abstractNumId="6">
+  <w:abstractNum w:abstractNumId="8">
     <w:nsid w:val="E17F69BA"/>
     <w:multiLevelType w:val="multilevel"/>
     <w:tmpl w:val="B5B2DB0A"/>
@@ -705,7 +902,99 @@
       <w:lvlJc w:val="left"/>
     </w:lvl>
   </w:abstractNum>
-  <w:abstractNum w:abstractNumId="7">
+  <w:abstractNum w:abstractNumId="9">
+    <w:nsid w:val="E46EFDCF"/>
+    <w:multiLevelType w:val="multilevel"/>
+    <w:tmpl w:val="84E2783E"/>
+    <w:lvl w:ilvl="0">
+      <w:numFmt w:val="bullet"/>
+      <w:lvlText w:val=" "/>
+      <w:lvlJc w:val="left"/>
+      <w:pPr>
+        <w:tabs>
+          <w:tab w:val="num" w:pos="0"/>
+        </w:tabs>
+        <w:ind w:left="480" w:hanging="480"/>
+      </w:pPr>
+    </w:lvl>
+    <w:lvl w:ilvl="1">
+      <w:numFmt w:val="bullet"/>
+      <w:lvlText w:val=" "/>
+      <w:lvlJc w:val="left"/>
+      <w:pPr>
+        <w:tabs>
+          <w:tab w:val="num" w:pos="720"/>
+        </w:tabs>
+        <w:ind w:left="1200" w:hanging="480"/>
+      </w:pPr>
+    </w:lvl>
+    <w:lvl w:ilvl="2">
+      <w:numFmt w:val="bullet"/>
+      <w:lvlText w:val=" "/>
+      <w:lvlJc w:val="left"/>
+      <w:pPr>
+        <w:tabs>
+          <w:tab w:val="num" w:pos="1440"/>
+        </w:tabs>
+        <w:ind w:left="1920" w:hanging="480"/>
+      </w:pPr>
+    </w:lvl>
+    <w:lvl w:ilvl="3">
+      <w:numFmt w:val="bullet"/>
+      <w:lvlText w:val=" "/>
+      <w:lvlJc w:val="left"/>
+      <w:pPr>
+        <w:tabs>
+          <w:tab w:val="num" w:pos="2160"/>
+        </w:tabs>
+        <w:ind w:left="2640" w:hanging="480"/>
+      </w:pPr>
+    </w:lvl>
+    <w:lvl w:ilvl="4">
+      <w:numFmt w:val="bullet"/>
+      <w:lvlText w:val=" "/>
+      <w:lvlJc w:val="left"/>
+      <w:pPr>
+        <w:tabs>
+          <w:tab w:val="num" w:pos="2880"/>
+        </w:tabs>
+        <w:ind w:left="3360" w:hanging="480"/>
+      </w:pPr>
+    </w:lvl>
+    <w:lvl w:ilvl="5">
+      <w:numFmt w:val="bullet"/>
+      <w:lvlText w:val=" "/>
+      <w:lvlJc w:val="left"/>
+      <w:pPr>
+        <w:tabs>
+          <w:tab w:val="num" w:pos="3600"/>
+        </w:tabs>
+        <w:ind w:left="4080" w:hanging="480"/>
+      </w:pPr>
+    </w:lvl>
+    <w:lvl w:ilvl="6">
+      <w:numFmt w:val="bullet"/>
+      <w:lvlText w:val=" "/>
+      <w:lvlJc w:val="left"/>
+      <w:pPr>
+        <w:tabs>
+          <w:tab w:val="num" w:pos="4320"/>
+        </w:tabs>
+        <w:ind w:left="4800" w:hanging="480"/>
+      </w:pPr>
+    </w:lvl>
+    <w:lvl w:ilvl="7">
+      <w:numFmt w:val="decimal"/>
+      <w:lvlText w:val=""/>
+      <w:lvlJc w:val="left"/>
+    </w:lvl>
+    <w:lvl w:ilvl="8">
+      <w:numFmt w:val="decimal"/>
+      <w:lvlText w:val=""/>
+      <w:lvlJc w:val="left"/>
+    </w:lvl>
+  </w:abstractNum>
+  <w:abstractNum w:abstractNumId="10">
     <w:nsid w:val="F755E9B5"/>
     <w:multiLevelType w:val="multilevel"/>
     <w:tmpl w:val="EAA8CF0A"/>
@@ -797,7 +1086,7 @@
       <w:lvlJc w:val="left"/>
     </w:lvl>
   </w:abstractNum>
-  <w:abstractNum w:abstractNumId="8">
+  <w:abstractNum w:abstractNumId="11">
     <w:nsid w:val="072A17F2"/>
     <w:multiLevelType w:val="multilevel"/>
     <w:tmpl w:val="0409001D"/>
@@ -883,7 +1172,7 @@
       </w:pPr>
     </w:lvl>
   </w:abstractNum>
-  <w:abstractNum w:abstractNumId="9">
+  <w:abstractNum w:abstractNumId="12">
     <w:nsid w:val="185B135E"/>
     <w:multiLevelType w:val="multilevel"/>
     <w:tmpl w:val="5002E988"/>
@@ -1000,7 +1289,7 @@
       </w:rPr>
     </w:lvl>
   </w:abstractNum>
-  <w:abstractNum w:abstractNumId="10">
+  <w:abstractNum w:abstractNumId="13">
     <w:nsid w:val="191F7566"/>
     <w:multiLevelType w:val="multilevel"/>
     <w:tmpl w:val="97562A02"/>
@@ -1113,7 +1402,7 @@
       </w:rPr>
     </w:lvl>
   </w:abstractNum>
-  <w:abstractNum w:abstractNumId="11">
+  <w:abstractNum w:abstractNumId="14">
     <w:nsid w:val="1DFF7A6C"/>
     <w:multiLevelType w:val="multilevel"/>
     <w:tmpl w:val="F66AD522"/>
@@ -1226,7 +1515,7 @@
       </w:rPr>
     </w:lvl>
   </w:abstractNum>
-  <w:abstractNum w:abstractNumId="12">
+  <w:abstractNum w:abstractNumId="15">
     <w:nsid w:val="1EF00A1A"/>
     <w:multiLevelType w:val="multilevel"/>
     <w:tmpl w:val="43D24FEC"/>
@@ -1318,7 +1607,7 @@
       <w:lvlJc w:val="left"/>
     </w:lvl>
   </w:abstractNum>
-  <w:abstractNum w:abstractNumId="13">
+  <w:abstractNum w:abstractNumId="16">
     <w:nsid w:val="2A4562D7"/>
     <w:multiLevelType w:val="multilevel"/>
     <w:tmpl w:val="38EAE026"/>
@@ -1431,7 +1720,7 @@
       </w:rPr>
     </w:lvl>
   </w:abstractNum>
-  <w:abstractNum w:abstractNumId="14">
+  <w:abstractNum w:abstractNumId="17">
     <w:nsid w:val="2C0E7778"/>
     <w:multiLevelType w:val="multilevel"/>
     <w:tmpl w:val="A00EA844"/>
@@ -1523,7 +1812,7 @@
       <w:lvlJc w:val="left"/>
     </w:lvl>
   </w:abstractNum>
-  <w:abstractNum w:abstractNumId="15">
+  <w:abstractNum w:abstractNumId="18">
     <w:nsid w:val="2E8D1D2B"/>
     <w:multiLevelType w:val="multilevel"/>
     <w:tmpl w:val="38EAE026"/>
@@ -1636,7 +1925,7 @@
       </w:rPr>
     </w:lvl>
   </w:abstractNum>
-  <w:abstractNum w:abstractNumId="16">
+  <w:abstractNum w:abstractNumId="19">
     <w:nsid w:val="2FDB1064"/>
     <w:multiLevelType w:val="multilevel"/>
     <w:tmpl w:val="940C01F2"/>
@@ -1749,7 +2038,7 @@
       </w:rPr>
     </w:lvl>
   </w:abstractNum>
-  <w:abstractNum w:abstractNumId="17">
+  <w:abstractNum w:abstractNumId="20">
     <w:nsid w:val="39F5195D"/>
     <w:multiLevelType w:val="multilevel"/>
     <w:tmpl w:val="940C01F2"/>
@@ -1862,7 +2151,7 @@
       </w:rPr>
     </w:lvl>
   </w:abstractNum>
-  <w:abstractNum w:abstractNumId="18">
+  <w:abstractNum w:abstractNumId="21">
     <w:nsid w:val="48AE0D6D"/>
     <w:multiLevelType w:val="multilevel"/>
     <w:tmpl w:val="41DAA90A"/>
@@ -1975,7 +2264,7 @@
       </w:rPr>
     </w:lvl>
   </w:abstractNum>
-  <w:abstractNum w:abstractNumId="19">
+  <w:abstractNum w:abstractNumId="22">
     <w:nsid w:val="49FD2F41"/>
     <w:multiLevelType w:val="multilevel"/>
     <w:tmpl w:val="ACC4556E"/>
@@ -2088,7 +2377,106 @@
       </w:rPr>
     </w:lvl>
   </w:abstractNum>
-  <w:abstractNum w:abstractNumId="20">
+  <w:abstractNum w:abstractNumId="23">
+    <w:nsid w:val="4A898B14"/>
+    <w:multiLevelType w:val="multilevel"/>
+    <w:tmpl w:val="CA581FBC"/>
+    <w:lvl w:ilvl="0">
+      <w:start w:val="1"/>
+      <w:numFmt w:val="lowerLetter"/>
+      <w:lvlText w:val="(%1)"/>
+      <w:lvlJc w:val="left"/>
+      <w:pPr>
+        <w:tabs>
+          <w:tab w:val="num" w:pos="0"/>
+        </w:tabs>
+        <w:ind w:left="480" w:hanging="480"/>
+      </w:pPr>
+    </w:lvl>
+    <w:lvl w:ilvl="1">
+      <w:start w:val="1"/>
+      <w:numFmt w:val="lowerLetter"/>
+      <w:lvlText w:val="(%2)"/>
+      <w:lvlJc w:val="left"/>
+      <w:pPr>
+        <w:tabs>
+          <w:tab w:val="num" w:pos="720"/>
+        </w:tabs>
+        <w:ind w:left="1200" w:hanging="480"/>
+      </w:pPr>
+    </w:lvl>
+    <w:lvl w:ilvl="2">
+      <w:start w:val="1"/>
+      <w:numFmt w:val="lowerLetter"/>
+      <w:lvlText w:val="(%3)"/>
+      <w:lvlJc w:val="left"/>
+      <w:pPr>
+        <w:tabs>
+          <w:tab w:val="num" w:pos="1440"/>
+        </w:tabs>
+        <w:ind w:left="1920" w:hanging="480"/>
+      </w:pPr>
+    </w:lvl>
+    <w:lvl w:ilvl="3">
+      <w:start w:val="1"/>
+      <w:numFmt w:val="lowerLetter"/>
+      <w:lvlText w:val="(%4)"/>
+      <w:lvlJc w:val="left"/>
+      <w:pPr>
+        <w:tabs>
+          <w:tab w:val="num" w:pos="2160"/>
+        </w:tabs>
+        <w:ind w:left="2640" w:hanging="480"/>
+      </w:pPr>
+    </w:lvl>
+    <w:lvl w:ilvl="4">
+      <w:start w:val="1"/>
+      <w:numFmt w:val="lowerLetter"/>
+      <w:lvlText w:val="(%5)"/>
+      <w:lvlJc w:val="left"/>
+      <w:pPr>
+        <w:tabs>
+          <w:tab w:val="num" w:pos="2880"/>
+        </w:tabs>
+        <w:ind w:left="3360" w:hanging="480"/>
+      </w:pPr>
+    </w:lvl>
+    <w:lvl w:ilvl="5">
+      <w:start w:val="1"/>
+      <w:numFmt w:val="lowerLetter"/>
+      <w:lvlText w:val="(%6)"/>
+      <w:lvlJc w:val="left"/>
+      <w:pPr>
+        <w:tabs>
+          <w:tab w:val="num" w:pos="3600"/>
+        </w:tabs>
+        <w:ind w:left="4080" w:hanging="480"/>
+      </w:pPr>
+    </w:lvl>
+    <w:lvl w:ilvl="6">
+      <w:start w:val="1"/>
+      <w:numFmt w:val="lowerLetter"/>
+      <w:lvlText w:val="(%7)"/>
+      <w:lvlJc w:val="left"/>
+      <w:pPr>
+        <w:tabs>
+          <w:tab w:val="num" w:pos="4320"/>
+        </w:tabs>
+        <w:ind w:left="4800" w:hanging="480"/>
+      </w:pPr>
+    </w:lvl>
+    <w:lvl w:ilvl="7">
+      <w:numFmt w:val="decimal"/>
+      <w:lvlText w:val=""/>
+      <w:lvlJc w:val="left"/>
+    </w:lvl>
+    <w:lvl w:ilvl="8">
+      <w:numFmt w:val="decimal"/>
+      <w:lvlText w:val=""/>
+      <w:lvlJc w:val="left"/>
+    </w:lvl>
+  </w:abstractNum>
+  <w:abstractNum w:abstractNumId="24">
     <w:nsid w:val="4C022848"/>
     <w:multiLevelType w:val="multilevel"/>
     <w:tmpl w:val="C17AE700"/>
@@ -2174,7 +2562,7 @@
       </w:pPr>
     </w:lvl>
   </w:abstractNum>
-  <w:abstractNum w:abstractNumId="21">
+  <w:abstractNum w:abstractNumId="25">
     <w:nsid w:val="5016B6D1"/>
     <w:multiLevelType w:val="multilevel"/>
     <w:tmpl w:val="E7A06D2C"/>
@@ -2266,7 +2654,7 @@
       <w:lvlJc w:val="left"/>
     </w:lvl>
   </w:abstractNum>
-  <w:abstractNum w:abstractNumId="22">
+  <w:abstractNum w:abstractNumId="26">
     <w:nsid w:val="58713EE4"/>
     <w:multiLevelType w:val="multilevel"/>
     <w:tmpl w:val="6666F246"/>
@@ -2352,7 +2740,7 @@
       </w:pPr>
     </w:lvl>
   </w:abstractNum>
-  <w:abstractNum w:abstractNumId="23">
+  <w:abstractNum w:abstractNumId="27">
     <w:nsid w:val="64845878"/>
     <w:multiLevelType w:val="hybridMultilevel"/>
     <w:tmpl w:val="DE18ECA8"/>
@@ -2438,7 +2826,7 @@
       </w:pPr>
     </w:lvl>
   </w:abstractNum>
-  <w:abstractNum w:abstractNumId="24">
+  <w:abstractNum w:abstractNumId="28">
     <w:nsid w:val="662E4599"/>
     <w:multiLevelType w:val="multilevel"/>
     <w:tmpl w:val="ACC4556E"/>
@@ -2551,7 +2939,7 @@
       </w:rPr>
     </w:lvl>
   </w:abstractNum>
-  <w:abstractNum w:abstractNumId="25">
+  <w:abstractNum w:abstractNumId="29">
     <w:nsid w:val="68141595"/>
     <w:multiLevelType w:val="multilevel"/>
     <w:tmpl w:val="4B7AF74A"/>
@@ -2664,7 +3052,7 @@
       </w:rPr>
     </w:lvl>
   </w:abstractNum>
-  <w:abstractNum w:abstractNumId="26">
+  <w:abstractNum w:abstractNumId="30">
     <w:nsid w:val="686B7EF0"/>
     <w:multiLevelType w:val="multilevel"/>
     <w:tmpl w:val="8DE6477C"/>
@@ -2756,7 +3144,7 @@
       <w:lvlJc w:val="left"/>
     </w:lvl>
   </w:abstractNum>
-  <w:abstractNum w:abstractNumId="27">
+  <w:abstractNum w:abstractNumId="31">
     <w:nsid w:val="69F01AE4"/>
     <w:multiLevelType w:val="multilevel"/>
     <w:tmpl w:val="35B481E2"/>
@@ -2848,7 +3236,7 @@
       <w:lvlJc w:val="left"/>
     </w:lvl>
   </w:abstractNum>
-  <w:abstractNum w:abstractNumId="28">
+  <w:abstractNum w:abstractNumId="32">
     <w:nsid w:val="6CB77B7C"/>
     <w:multiLevelType w:val="multilevel"/>
     <w:tmpl w:val="412CA21A"/>
@@ -2961,7 +3349,7 @@
       </w:rPr>
     </w:lvl>
   </w:abstractNum>
-  <w:abstractNum w:abstractNumId="29">
+  <w:abstractNum w:abstractNumId="33">
     <w:nsid w:val="6EEA45AB"/>
     <w:multiLevelType w:val="multilevel"/>
     <w:tmpl w:val="8AA4616E"/>
@@ -3053,7 +3441,7 @@
       <w:lvlJc w:val="left"/>
     </w:lvl>
   </w:abstractNum>
-  <w:abstractNum w:abstractNumId="30">
+  <w:abstractNum w:abstractNumId="34">
     <w:nsid w:val="717642D6"/>
     <w:multiLevelType w:val="multilevel"/>
     <w:tmpl w:val="AA0C3080"/>
@@ -3145,7 +3533,7 @@
       <w:lvlJc w:val="left"/>
     </w:lvl>
   </w:abstractNum>
-  <w:abstractNum w:abstractNumId="31">
+  <w:abstractNum w:abstractNumId="35">
     <w:nsid w:val="7A074A99"/>
     <w:multiLevelType w:val="multilevel"/>
     <w:tmpl w:val="480671DC"/>
@@ -3238,100 +3626,154 @@
     </w:lvl>
   </w:abstractNum>
   <w:num w:numId="1">
-    <w:abstractNumId w:val="6"/>
+    <w:abstractNumId w:val="8"/>
   </w:num>
   <w:num w:numId="2">
     <w:abstractNumId w:val="0"/>
   </w:num>
   <w:num w:numId="3">
-    <w:abstractNumId w:val="23"/>
+    <w:abstractNumId w:val="27"/>
   </w:num>
   <w:num w:numId="4">
+    <w:abstractNumId w:val="26"/>
+  </w:num>
+  <w:num w:numId="5">
+    <w:abstractNumId w:val="24"/>
+  </w:num>
+  <w:num w:numId="6">
+    <w:abstractNumId w:val="11"/>
+  </w:num>
+  <w:num w:numId="7">
+    <w:abstractNumId w:val="12"/>
+  </w:num>
+  <w:num w:numId="8">
+    <w:abstractNumId w:val="14"/>
+  </w:num>
+  <w:num w:numId="9">
     <w:abstractNumId w:val="22"/>
   </w:num>
-  <w:num w:numId="5">
+  <w:num w:numId="10">
+    <w:abstractNumId w:val="28"/>
+  </w:num>
+  <w:num w:numId="11">
+    <w:abstractNumId w:val="13"/>
+  </w:num>
+  <w:num w:numId="12">
+    <w:abstractNumId w:val="29"/>
+  </w:num>
+  <w:num w:numId="13">
+    <w:abstractNumId w:val="4"/>
+  </w:num>
+  <w:num w:numId="14">
+    <w:abstractNumId w:val="25"/>
+  </w:num>
+  <w:num w:numId="15">
+    <w:abstractNumId w:val="16"/>
+  </w:num>
+  <w:num w:numId="16">
+    <w:abstractNumId w:val="17"/>
+  </w:num>
+  <w:num w:numId="17">
+    <w:abstractNumId w:val="34"/>
+  </w:num>
+  <w:num w:numId="18">
+    <w:abstractNumId w:val="7"/>
+  </w:num>
+  <w:num w:numId="19">
+    <w:abstractNumId w:val="2"/>
+  </w:num>
+  <w:num w:numId="20">
+    <w:abstractNumId w:val="18"/>
+  </w:num>
+  <w:num w:numId="21">
+    <w:abstractNumId w:val="32"/>
+  </w:num>
+  <w:num w:numId="22">
+    <w:abstractNumId w:val="21"/>
+  </w:num>
+  <w:num w:numId="23">
+    <w:abstractNumId w:val="10"/>
+  </w:num>
+  <w:num w:numId="24">
+    <w:abstractNumId w:val="15"/>
+  </w:num>
+  <w:num w:numId="25">
+    <w:abstractNumId w:val="19"/>
+  </w:num>
+  <w:num w:numId="26">
+    <w:abstractNumId w:val="30"/>
+  </w:num>
+  <w:num w:numId="27">
+    <w:abstractNumId w:val="5"/>
+  </w:num>
+  <w:num w:numId="28">
+    <w:abstractNumId w:val="31"/>
+  </w:num>
+  <w:num w:numId="29">
+    <w:abstractNumId w:val="35"/>
+  </w:num>
+  <w:num w:numId="30">
     <w:abstractNumId w:val="20"/>
   </w:num>
-  <w:num w:numId="6">
-    <w:abstractNumId w:val="8"/>
+  <w:num w:numId="31">
+    <w:abstractNumId w:val="3"/>
   </w:num>
-  <w:num w:numId="7">
+  <w:num w:numId="32">
+    <w:abstractNumId w:val="33"/>
+  </w:num>
+  <w:num w:numId="33">
+    <w:abstractNumId w:val="6"/>
+  </w:num>
+  <w:num w:numId="34">
+    <w:abstractNumId w:val="23"/>
+    <w:lvlOverride w:ilvl="0">
+      <w:startOverride w:val="1"/>
+    </w:lvlOverride>
+    <w:lvlOverride w:ilvl="1">
+      <w:startOverride w:val="1"/>
+    </w:lvlOverride>
+    <w:lvlOverride w:ilvl="2">
+      <w:startOverride w:val="1"/>
+    </w:lvlOverride>
+    <w:lvlOverride w:ilvl="3">
+      <w:startOverride w:val="1"/>
+    </w:lvlOverride>
+    <w:lvlOverride w:ilvl="4">
+      <w:startOverride w:val="1"/>
+    </w:lvlOverride>
+    <w:lvlOverride w:ilvl="5">
+      <w:startOverride w:val="1"/>
+    </w:lvlOverride>
+    <w:lvlOverride w:ilvl="6">
+      <w:startOverride w:val="1"/>
+    </w:lvlOverride>
+  </w:num>
+  <w:num w:numId="35">
     <w:abstractNumId w:val="9"/>
   </w:num>
-  <w:num w:numId="8">
-    <w:abstractNumId w:val="11"/>
-  </w:num>
-  <w:num w:numId="9">
-    <w:abstractNumId w:val="19"/>
-  </w:num>
-  <w:num w:numId="10">
-    <w:abstractNumId w:val="24"/>
-  </w:num>
-  <w:num w:numId="11">
-    <w:abstractNumId w:val="10"/>
-  </w:num>
-  <w:num w:numId="12">
-    <w:abstractNumId w:val="25"/>
-  </w:num>
-  <w:num w:numId="13">
-    <w:abstractNumId w:val="3"/>
-  </w:num>
-  <w:num w:numId="14">
-    <w:abstractNumId w:val="21"/>
-  </w:num>
-  <w:num w:numId="15">
-    <w:abstractNumId w:val="13"/>
-  </w:num>
-  <w:num w:numId="16">
-    <w:abstractNumId w:val="14"/>
-  </w:num>
-  <w:num w:numId="17">
-    <w:abstractNumId w:val="30"/>
-  </w:num>
-  <w:num w:numId="18">
-    <w:abstractNumId w:val="5"/>
-  </w:num>
-  <w:num w:numId="19">
+  <w:num w:numId="36">
     <w:abstractNumId w:val="1"/>
-  </w:num>
-  <w:num w:numId="20">
-    <w:abstractNumId w:val="15"/>
-  </w:num>
-  <w:num w:numId="21">
-    <w:abstractNumId w:val="28"/>
-  </w:num>
-  <w:num w:numId="22">
-    <w:abstractNumId w:val="18"/>
-  </w:num>
-  <w:num w:numId="23">
-    <w:abstractNumId w:val="7"/>
-  </w:num>
-  <w:num w:numId="24">
-    <w:abstractNumId w:val="12"/>
-  </w:num>
-  <w:num w:numId="25">
-    <w:abstractNumId w:val="16"/>
-  </w:num>
-  <w:num w:numId="26">
-    <w:abstractNumId w:val="26"/>
-  </w:num>
-  <w:num w:numId="27">
-    <w:abstractNumId w:val="4"/>
-  </w:num>
-  <w:num w:numId="28">
-    <w:abstractNumId w:val="27"/>
-  </w:num>
-  <w:num w:numId="29">
-    <w:abstractNumId w:val="31"/>
-  </w:num>
-  <w:num w:numId="30">
-    <w:abstractNumId w:val="17"/>
-  </w:num>
-  <w:num w:numId="31">
-    <w:abstractNumId w:val="2"/>
-  </w:num>
-  <w:num w:numId="32">
-    <w:abstractNumId w:val="29"/>
+    <w:lvlOverride w:ilvl="0">
+      <w:startOverride w:val="1"/>
+    </w:lvlOverride>
+    <w:lvlOverride w:ilvl="1">
+      <w:startOverride w:val="1"/>
+    </w:lvlOverride>
+    <w:lvlOverride w:ilvl="2">
+      <w:startOverride w:val="1"/>
+    </w:lvlOverride>
+    <w:lvlOverride w:ilvl="3">
+      <w:startOverride w:val="1"/>
+    </w:lvlOverride>
+    <w:lvlOverride w:ilvl="4">
+      <w:startOverride w:val="1"/>
+    </w:lvlOverride>
+    <w:lvlOverride w:ilvl="5">
+      <w:startOverride w:val="1"/>
+    </w:lvlOverride>
+    <w:lvlOverride w:ilvl="6">
+      <w:startOverride w:val="1"/>
+    </w:lvlOverride>
   </w:num>
 </w:numbering>
 </file>
@@ -3668,13 +4110,15 @@
     <w:basedOn w:val="Normal"/>
     <w:next w:val="BodyText"/>
     <w:qFormat/>
+    <w:rsid w:val="00D07D72"/>
     <w:pPr>
       <w:keepNext/>
       <w:keepLines/>
       <w:spacing w:before="300" w:after="300"/>
+      <w:jc w:val="both"/>
     </w:pPr>
     <w:rPr>
-      <w:sz w:val="20"/>
+      <w:sz w:val="22"/>
       <w:szCs w:val="20"/>
     </w:rPr>
   </w:style>
@@ -3690,7 +4134,7 @@
     <w:uiPriority w:val="9"/>
     <w:unhideWhenUsed/>
     <w:qFormat/>
-    <w:rsid w:val="00ED181C"/>
+    <w:rsid w:val="00E82687"/>
     <w:pPr>
       <w:spacing w:before="100" w:after="100" w:line="240" w:lineRule="auto"/>
       <w:ind w:left="2268" w:firstLine="0"/>
@@ -3698,7 +4142,7 @@
     <w:rPr>
       <w:rFonts w:eastAsiaTheme="majorEastAsia" w:cstheme="majorBidi"/>
       <w:bCs/>
-      <w:sz w:val="20"/>
+      <w:sz w:val="22"/>
       <w:szCs w:val="20"/>
     </w:rPr>
   </w:style>

</xml_diff>

<commit_message>
update docx templates for correct bibliography paragraph
</commit_message>
<xml_diff>
--- a/style/docx_templates/article.docx
+++ b/style/docx_templates/article.docx
@@ -4,7 +4,7 @@
   <w:body>
     <w:p>
       <w:pPr>
-        <w:pStyle w:val="Caption"/>
+        <w:pStyle w:val="Bibliography"/>
       </w:pPr>
       <w:bookmarkStart w:id="0" w:name="_GoBack"/>
       <w:bookmarkEnd w:id="0"/>
@@ -4126,6 +4126,10 @@
     <w:name w:val="Bibliography"/>
     <w:basedOn w:val="Normal"/>
     <w:qFormat/>
+    <w:rsid w:val="0091257D"/>
+    <w:pPr>
+      <w:ind w:left="1134" w:hanging="1134"/>
+    </w:pPr>
   </w:style>
   <w:style w:type="paragraph" w:styleId="BlockText">
     <w:name w:val="Block Text"/>
@@ -4152,7 +4156,10 @@
     <w:uiPriority w:val="9"/>
     <w:unhideWhenUsed/>
     <w:qFormat/>
-    <w:rsid w:val="00CC32F6"/>
+    <w:rsid w:val="00137B51"/>
+    <w:pPr>
+      <w:jc w:val="both"/>
+    </w:pPr>
     <w:rPr>
       <w:sz w:val="22"/>
     </w:rPr>

</xml_diff>